<commit_message>
feat: implements police right move logic and fix layers errors
</commit_message>
<xml_diff>
--- a/docs/elder-ultimate-guide.docx
+++ b/docs/elder-ultimate-guide.docx
@@ -94,7 +94,47 @@
       </w:pPr>
       <w:r>
         <w:rPr/>
-        <w:t>O mundo em pleno século XXI se encontra em pleno isolamento social com o objetivo de conter o avanço do Corona Virus em um pandemia jamais vista nas últimas décadas. Entretanto, algumas pessoas não aceitaram bem a ideia de não poder sair e socializar, e Dona Gertrudes é uma dessas pessoas. Ela decidiu fugir de sua casa e enfrentar os perigos desse mundo pandêmico, mesmo que isso custe sua vida.</w:t>
+        <w:t xml:space="preserve">O mundo em pleno século XXI se encontra em pleno isolamento social com o objetivo de conter o avanço do Corona Virus em um pandemia jamais vista nas últimas décadas. Entretanto, algumas pessoas não aceitaram bem a ideia de não poder sair e socializar, e Dona </w:t>
+      </w:r>
+      <w:r>
+        <w:rPr/>
+        <w:t>Angelina</w:t>
+      </w:r>
+      <w:r>
+        <w:rPr/>
+        <w:t xml:space="preserve"> é uma dessas pessoas. Ela </w:t>
+      </w:r>
+      <w:r>
+        <w:rPr/>
+        <w:t>descobriu que a notificação do INSS sobre corte de aposentadoria caso desrespeitasse a quarentena foi uma mentira criada por sua filha,</w:t>
+      </w:r>
+      <w:r>
+        <w:rPr/>
+        <w:t xml:space="preserve"> decidi</w:t>
+      </w:r>
+      <w:r>
+        <w:rPr/>
+        <w:t>ndo, então,</w:t>
+      </w:r>
+      <w:r>
+        <w:rPr/>
+        <w:t xml:space="preserve"> fugir de sua casa </w:t>
+      </w:r>
+      <w:r>
+        <w:rPr/>
+        <w:t>na primeira oportunidade que tivesse</w:t>
+      </w:r>
+      <w:r>
+        <w:rPr/>
+        <w:t xml:space="preserve"> e enfrentar os perigos desse mundo pandêmico, mesmo que isso </w:t>
+      </w:r>
+      <w:r>
+        <w:rPr/>
+        <w:t>pudesse custar</w:t>
+      </w:r>
+      <w:r>
+        <w:rPr/>
+        <w:t xml:space="preserve"> sua vida.</w:t>
       </w:r>
     </w:p>
     <w:p>
@@ -128,7 +168,11 @@
       </w:pPr>
       <w:r>
         <w:rPr/>
-        <w:t>Nome: Dona Gertrudes</w:t>
+        <w:t xml:space="preserve">Nome: Dona </w:t>
+      </w:r>
+      <w:r>
+        <w:rPr/>
+        <w:t>Angelina</w:t>
       </w:r>
     </w:p>
     <w:p>
@@ -173,7 +217,7 @@
       </w:pPr>
       <w:r>
         <w:rPr/>
-        <w:t>Cor do Cabelo: Branco</w:t>
+        <w:t xml:space="preserve">Cor do Cabelo: </w:t>
       </w:r>
     </w:p>
     <w:p>
@@ -203,30 +247,46 @@
       </w:pPr>
       <w:r>
         <w:rPr/>
-        <w:t>Roupa: Camisa larga florida, calça legging e tenis</w:t>
-      </w:r>
-    </w:p>
-    <w:p>
-      <w:pPr>
-        <w:pStyle w:val="PreformattedText"/>
-        <w:numPr>
-          <w:ilvl w:val="1"/>
-          <w:numId w:val="1"/>
-        </w:numPr>
-        <w:jc w:val="left"/>
-        <w:rPr/>
-      </w:pPr>
-      <w:r>
-        <w:rPr/>
-        <w:t xml:space="preserve">Movimentos: Corre </w:t>
-      </w:r>
-      <w:r>
-        <w:rPr/>
-        <w:t xml:space="preserve">(igual uma idosa fazendo cooper) </w:t>
-      </w:r>
-      <w:r>
-        <w:rPr/>
-        <w:t>para esquerda e direita</w:t>
+        <w:t xml:space="preserve">Roupa: </w:t>
+      </w:r>
+      <w:r>
+        <w:rPr/>
+        <w:t>Vestido florido, Casaco</w:t>
+      </w:r>
+      <w:r>
+        <w:rPr/>
+        <w:t xml:space="preserve"> e tenis</w:t>
+      </w:r>
+    </w:p>
+    <w:p>
+      <w:pPr>
+        <w:pStyle w:val="PreformattedText"/>
+        <w:numPr>
+          <w:ilvl w:val="1"/>
+          <w:numId w:val="1"/>
+        </w:numPr>
+        <w:jc w:val="left"/>
+        <w:rPr/>
+      </w:pPr>
+      <w:r>
+        <w:rPr/>
+        <w:t xml:space="preserve">Movimentos: </w:t>
+      </w:r>
+      <w:r>
+        <w:rPr/>
+        <w:t>Corre continuamente para frente. Jogador desliza para cima e ela c</w:t>
+      </w:r>
+      <w:r>
+        <w:rPr/>
+        <w:t xml:space="preserve">orre para esquerda, </w:t>
+      </w:r>
+      <w:r>
+        <w:rPr/>
+        <w:t>e jogador desliza para baixo e ela corre para</w:t>
+      </w:r>
+      <w:r>
+        <w:rPr/>
+        <w:t xml:space="preserve"> direita</w:t>
       </w:r>
     </w:p>
     <w:p>
@@ -275,11 +335,11 @@
       </w:pPr>
       <w:r>
         <w:rPr/>
-        <w:t xml:space="preserve">História e personalidade: Teve uma vida difícil, possui cabeça dura, não acredita na existência do corona virus, </w:t>
-      </w:r>
-      <w:r>
-        <w:rPr/>
-        <w:t>concorda com o chefe de Estado do seu país</w:t>
+        <w:t xml:space="preserve">História e personalidade: Teve uma vida difícil, possui cabeça dura, </w:t>
+      </w:r>
+      <w:r>
+        <w:rPr/>
+        <w:t>acredita que o coronavirus é um problema menor a ser enfrentado por ela</w:t>
       </w:r>
       <w:r>
         <w:rPr/>
@@ -408,7 +468,7 @@
       </w:pPr>
       <w:r>
         <w:rPr/>
-        <w:t>Cor: Amarelo Ouro</w:t>
+        <w:t xml:space="preserve">Cor: </w:t>
       </w:r>
     </w:p>
     <w:p>
@@ -442,7 +502,11 @@
       </w:pPr>
       <w:r>
         <w:rPr/>
-        <w:t>Animação: Levitação (Sobe e desce)</w:t>
+        <w:t xml:space="preserve">Animação: Levitação (Sobe e desce) </w:t>
+      </w:r>
+      <w:r>
+        <w:rPr/>
+        <w:t>(?)</w:t>
       </w:r>
     </w:p>
     <w:p>
@@ -767,15 +831,37 @@
     <w:p>
       <w:pPr>
         <w:pStyle w:val="PreformattedText"/>
-        <w:numPr>
-          <w:ilvl w:val="2"/>
-          <w:numId w:val="1"/>
-        </w:numPr>
-        <w:jc w:val="left"/>
-        <w:rPr/>
-      </w:pPr>
-      <w:r>
-        <w:rPr/>
+        <w:jc w:val="left"/>
+        <w:rPr/>
+      </w:pPr>
+      <w:r>
+        <w:rPr/>
+      </w:r>
+    </w:p>
+    <w:p>
+      <w:pPr>
+        <w:pStyle w:val="PreformattedText"/>
+        <w:jc w:val="left"/>
+        <w:rPr/>
+      </w:pPr>
+      <w:r>
+        <w:rPr/>
+        <w:t>CORRIGIR ERRO DE LÓGICA DA MOVIMENTAÇÃO DO CARRO DA POLICIA NO SENTIDO DIREITO</w:t>
+      </w:r>
+    </w:p>
+    <w:p>
+      <w:pPr>
+        <w:pStyle w:val="PreformattedText"/>
+        <w:jc w:val="left"/>
+        <w:rPr/>
+      </w:pPr>
+      <w:r>
+        <w:rPr/>
+        <w:t xml:space="preserve"> </w:t>
+      </w:r>
+      <w:r>
+        <w:rPr/>
+        <w:t>- CARRO NÃO TÁ BLOQUEANDO PLAYER</w:t>
       </w:r>
     </w:p>
     <w:sectPr>

</xml_diff>

<commit_message>
fix: auto-swipe on game resume & adds countdown system
</commit_message>
<xml_diff>
--- a/docs/elder-ultimate-guide.docx
+++ b/docs/elder-ultimate-guide.docx
@@ -94,47 +94,7 @@
       </w:pPr>
       <w:r>
         <w:rPr/>
-        <w:t xml:space="preserve">O mundo em pleno século XXI se encontra em pleno isolamento social com o objetivo de conter o avanço do Corona Virus em um pandemia jamais vista nas últimas décadas. Entretanto, algumas pessoas não aceitaram bem a ideia de não poder sair e socializar, e Dona </w:t>
-      </w:r>
-      <w:r>
-        <w:rPr/>
-        <w:t>Angelina</w:t>
-      </w:r>
-      <w:r>
-        <w:rPr/>
-        <w:t xml:space="preserve"> é uma dessas pessoas. Ela </w:t>
-      </w:r>
-      <w:r>
-        <w:rPr/>
-        <w:t>descobriu que a notificação do INSS sobre corte de aposentadoria caso desrespeitasse a quarentena foi uma mentira criada por sua filha,</w:t>
-      </w:r>
-      <w:r>
-        <w:rPr/>
-        <w:t xml:space="preserve"> decidi</w:t>
-      </w:r>
-      <w:r>
-        <w:rPr/>
-        <w:t>ndo, então,</w:t>
-      </w:r>
-      <w:r>
-        <w:rPr/>
-        <w:t xml:space="preserve"> fugir de sua casa </w:t>
-      </w:r>
-      <w:r>
-        <w:rPr/>
-        <w:t>na primeira oportunidade que tivesse</w:t>
-      </w:r>
-      <w:r>
-        <w:rPr/>
-        <w:t xml:space="preserve"> e enfrentar os perigos desse mundo pandêmico, mesmo que isso </w:t>
-      </w:r>
-      <w:r>
-        <w:rPr/>
-        <w:t>pudesse custar</w:t>
-      </w:r>
-      <w:r>
-        <w:rPr/>
-        <w:t xml:space="preserve"> sua vida.</w:t>
+        <w:t>O mundo em pleno século XXI se encontra em pleno isolamento social com o objetivo de conter o avanço do Corona Virus em um pandemia jamais vista nas últimas décadas. Entretanto, algumas pessoas não aceitaram bem a ideia de não poder sair e socializar, e Dona Angelina é uma dessas pessoas. Ela descobriu que a notificação do INSS sobre corte de aposentadoria caso desrespeitasse a quarentena foi uma mentira criada por sua filha, decidindo, então, fugir de sua casa na primeira oportunidade que tivesse e enfrentar os perigos desse mundo pandêmico, mesmo que isso pudesse custar sua vida.</w:t>
       </w:r>
     </w:p>
     <w:p>
@@ -149,30 +109,22 @@
       </w:pPr>
       <w:r>
         <w:rPr/>
-        <w:t>Main Character</w:t>
-      </w:r>
-      <w:r>
-        <w:rPr/>
-        <w:t>:</w:t>
-      </w:r>
-    </w:p>
-    <w:p>
-      <w:pPr>
-        <w:pStyle w:val="PreformattedText"/>
-        <w:numPr>
-          <w:ilvl w:val="1"/>
-          <w:numId w:val="1"/>
-        </w:numPr>
-        <w:jc w:val="left"/>
-        <w:rPr/>
-      </w:pPr>
-      <w:r>
-        <w:rPr/>
-        <w:t xml:space="preserve">Nome: Dona </w:t>
-      </w:r>
-      <w:r>
-        <w:rPr/>
-        <w:t>Angelina</w:t>
+        <w:t>Main Character:</w:t>
+      </w:r>
+    </w:p>
+    <w:p>
+      <w:pPr>
+        <w:pStyle w:val="PreformattedText"/>
+        <w:numPr>
+          <w:ilvl w:val="1"/>
+          <w:numId w:val="1"/>
+        </w:numPr>
+        <w:jc w:val="left"/>
+        <w:rPr/>
+      </w:pPr>
+      <w:r>
+        <w:rPr/>
+        <w:t>Nome: Dona Angelina</w:t>
       </w:r>
     </w:p>
     <w:p>
@@ -247,65 +199,37 @@
       </w:pPr>
       <w:r>
         <w:rPr/>
-        <w:t xml:space="preserve">Roupa: </w:t>
-      </w:r>
-      <w:r>
-        <w:rPr/>
-        <w:t>Vestido florido, Casaco</w:t>
-      </w:r>
-      <w:r>
-        <w:rPr/>
-        <w:t xml:space="preserve"> e tenis</w:t>
-      </w:r>
-    </w:p>
-    <w:p>
-      <w:pPr>
-        <w:pStyle w:val="PreformattedText"/>
-        <w:numPr>
-          <w:ilvl w:val="1"/>
-          <w:numId w:val="1"/>
-        </w:numPr>
-        <w:jc w:val="left"/>
-        <w:rPr/>
-      </w:pPr>
-      <w:r>
-        <w:rPr/>
-        <w:t xml:space="preserve">Movimentos: </w:t>
-      </w:r>
-      <w:r>
-        <w:rPr/>
-        <w:t>Corre continuamente para frente. Jogador desliza para cima e ela c</w:t>
-      </w:r>
-      <w:r>
-        <w:rPr/>
-        <w:t xml:space="preserve">orre para esquerda, </w:t>
-      </w:r>
-      <w:r>
-        <w:rPr/>
-        <w:t>e jogador desliza para baixo e ela corre para</w:t>
-      </w:r>
-      <w:r>
-        <w:rPr/>
-        <w:t xml:space="preserve"> direita</w:t>
-      </w:r>
-    </w:p>
-    <w:p>
-      <w:pPr>
-        <w:pStyle w:val="PreformattedText"/>
-        <w:numPr>
-          <w:ilvl w:val="1"/>
-          <w:numId w:val="1"/>
-        </w:numPr>
-        <w:jc w:val="left"/>
-        <w:rPr/>
-      </w:pPr>
-      <w:r>
-        <w:rPr/>
-        <w:t xml:space="preserve">Altura: </w:t>
-      </w:r>
-      <w:r>
-        <w:rPr/>
-        <w:t>1,5 * H</w:t>
+        <w:t>Roupa: Vestido florido, Casaco e tenis</w:t>
+      </w:r>
+    </w:p>
+    <w:p>
+      <w:pPr>
+        <w:pStyle w:val="PreformattedText"/>
+        <w:numPr>
+          <w:ilvl w:val="1"/>
+          <w:numId w:val="1"/>
+        </w:numPr>
+        <w:jc w:val="left"/>
+        <w:rPr/>
+      </w:pPr>
+      <w:r>
+        <w:rPr/>
+        <w:t>Movimentos: Corre continuamente para frente. Jogador desliza para cima e ela corre para esquerda, e jogador desliza para baixo e ela corre para direita</w:t>
+      </w:r>
+    </w:p>
+    <w:p>
+      <w:pPr>
+        <w:pStyle w:val="PreformattedText"/>
+        <w:numPr>
+          <w:ilvl w:val="1"/>
+          <w:numId w:val="1"/>
+        </w:numPr>
+        <w:jc w:val="left"/>
+        <w:rPr/>
+      </w:pPr>
+      <w:r>
+        <w:rPr/>
+        <w:t>Altura: 1,5 * H</w:t>
       </w:r>
     </w:p>
     <w:p>
@@ -335,27 +259,7 @@
       </w:pPr>
       <w:r>
         <w:rPr/>
-        <w:t xml:space="preserve">História e personalidade: Teve uma vida difícil, possui cabeça dura, </w:t>
-      </w:r>
-      <w:r>
-        <w:rPr/>
-        <w:t>acredita que o coronavirus é um problema menor a ser enfrentado por ela</w:t>
-      </w:r>
-      <w:r>
-        <w:rPr/>
-        <w:t xml:space="preserve">. </w:t>
-      </w:r>
-      <w:r>
-        <w:rPr/>
-        <w:t>F</w:t>
-      </w:r>
-      <w:r>
-        <w:rPr/>
-        <w:t xml:space="preserve">oi mantida em casa sob ameaça </w:t>
-      </w:r>
-      <w:r>
-        <w:rPr/>
-        <w:t>de ter aposentadoria cortada, mas descobriu que era mentira e decidiu fugir.</w:t>
+        <w:t>História e personalidade: Teve uma vida difícil, possui cabeça dura, acredita que o coronavirus é um problema menor a ser enfrentado por ela. Foi mantida em casa sob ameaça de ter aposentadoria cortada, mas descobriu que era mentira e decidiu fugir.</w:t>
       </w:r>
     </w:p>
     <w:p>
@@ -415,15 +319,7 @@
       </w:pPr>
       <w:r>
         <w:rPr/>
-        <w:t xml:space="preserve">História: Sua origem </w:t>
-      </w:r>
-      <w:r>
-        <w:rPr/>
-        <w:t>exata</w:t>
-      </w:r>
-      <w:r>
-        <w:rPr/>
-        <w:t xml:space="preserve"> é desconhecida, sabe-se apenas que nasceu na China e desde então se espalhou pelo mundo com ajuda de seu hospedeiro.</w:t>
+        <w:t>História: Sua origem exata é desconhecida, sabe-se apenas que nasceu na China e desde então se espalhou pelo mundo com ajuda de seu hospedeiro.</w:t>
       </w:r>
     </w:p>
     <w:p>
@@ -483,30 +379,22 @@
       </w:pPr>
       <w:r>
         <w:rPr/>
-        <w:t xml:space="preserve">Classe: </w:t>
-      </w:r>
-      <w:r>
-        <w:rPr/>
-        <w:t>SARS-CoV</w:t>
-      </w:r>
-    </w:p>
-    <w:p>
-      <w:pPr>
-        <w:pStyle w:val="PreformattedText"/>
-        <w:numPr>
-          <w:ilvl w:val="2"/>
-          <w:numId w:val="1"/>
-        </w:numPr>
-        <w:jc w:val="left"/>
-        <w:rPr/>
-      </w:pPr>
-      <w:r>
-        <w:rPr/>
-        <w:t xml:space="preserve">Animação: Levitação (Sobe e desce) </w:t>
-      </w:r>
-      <w:r>
-        <w:rPr/>
-        <w:t>(?)</w:t>
+        <w:t>Classe: SARS-CoV</w:t>
+      </w:r>
+    </w:p>
+    <w:p>
+      <w:pPr>
+        <w:pStyle w:val="PreformattedText"/>
+        <w:numPr>
+          <w:ilvl w:val="2"/>
+          <w:numId w:val="1"/>
+        </w:numPr>
+        <w:jc w:val="left"/>
+        <w:rPr/>
+      </w:pPr>
+      <w:r>
+        <w:rPr/>
+        <w:t>Animação: Levitação (Sobe e desce) (?)</w:t>
       </w:r>
     </w:p>
     <w:p>
@@ -581,11 +469,7 @@
       </w:pPr>
       <w:r>
         <w:rPr/>
-        <w:t>Altura: 0,</w:t>
-      </w:r>
-      <w:r>
-        <w:rPr/>
-        <w:t>25 * H</w:t>
+        <w:t>Altura: 0,25 * H</w:t>
       </w:r>
     </w:p>
     <w:p>
@@ -846,7 +730,11 @@
       </w:pPr>
       <w:r>
         <w:rPr/>
-        <w:t>CORRIGIR ERRO DE LÓGICA DA MOVIMENTAÇÃO DO CARRO DA POLICIA NO SENTIDO DIREITO</w:t>
+        <w:t xml:space="preserve">CORRIGIR </w:t>
+      </w:r>
+      <w:r>
+        <w:rPr/>
+        <w:t>SISTEMA DE ESQUIVA DO PLAYER PARA QUE CONTAGEM DE PONTOS NÃO SEJA VÁLIDA AO OCORRER COLISÃO</w:t>
       </w:r>
     </w:p>
     <w:p>
@@ -861,7 +749,11 @@
       </w:r>
       <w:r>
         <w:rPr/>
-        <w:t>- CARRO NÃO TÁ BLOQUEANDO PLAYER</w:t>
+        <w:t xml:space="preserve">- </w:t>
+      </w:r>
+      <w:r>
+        <w:rPr/>
+        <w:t>ESTÁ SENDO CONTADO PONTOS DE ESQUIVA MESMO QUANDO PLAYER COLIDE</w:t>
       </w:r>
     </w:p>
     <w:sectPr>
@@ -871,6 +763,7 @@
       <w:pgNumType w:fmt="decimal"/>
       <w:formProt w:val="false"/>
       <w:textDirection w:val="lrTb"/>
+      <w:docGrid w:type="default" w:linePitch="100" w:charSpace="0"/>
     </w:sectPr>
   </w:body>
 </w:document>
@@ -1131,7 +1024,6 @@
     <w:rPrDefault>
       <w:rPr>
         <w:rFonts w:ascii="Liberation Serif" w:hAnsi="Liberation Serif" w:eastAsia="Noto Sans CJK SC" w:cs="Lohit Devanagari"/>
-        <w:sz w:val="24"/>
         <w:szCs w:val="24"/>
         <w:lang w:val="pt-BR" w:eastAsia="zh-CN" w:bidi="hi-IN"/>
       </w:rPr>
@@ -1145,10 +1037,13 @@
     <w:qFormat/>
     <w:pPr>
       <w:widowControl w:val="false"/>
+      <w:bidi w:val="0"/>
+      <w:jc w:val="left"/>
     </w:pPr>
     <w:rPr>
       <w:rFonts w:ascii="Liberation Serif" w:hAnsi="Liberation Serif" w:eastAsia="Noto Sans CJK SC" w:cs="Lohit Devanagari"/>
       <w:color w:val="auto"/>
+      <w:kern w:val="0"/>
       <w:sz w:val="24"/>
       <w:szCs w:val="24"/>
       <w:lang w:val="pt-BR" w:eastAsia="zh-CN" w:bidi="hi-IN"/>
@@ -1159,6 +1054,69 @@
     <w:qFormat/>
     <w:rPr>
       <w:rFonts w:ascii="OpenSymbol" w:hAnsi="OpenSymbol" w:eastAsia="OpenSymbol" w:cs="OpenSymbol"/>
+    </w:rPr>
+  </w:style>
+  <w:style w:type="character" w:styleId="ListLabel1">
+    <w:name w:val="ListLabel 1"/>
+    <w:qFormat/>
+    <w:rPr>
+      <w:rFonts w:cs="OpenSymbol"/>
+    </w:rPr>
+  </w:style>
+  <w:style w:type="character" w:styleId="ListLabel2">
+    <w:name w:val="ListLabel 2"/>
+    <w:qFormat/>
+    <w:rPr>
+      <w:rFonts w:cs="OpenSymbol"/>
+    </w:rPr>
+  </w:style>
+  <w:style w:type="character" w:styleId="ListLabel3">
+    <w:name w:val="ListLabel 3"/>
+    <w:qFormat/>
+    <w:rPr>
+      <w:rFonts w:cs="OpenSymbol"/>
+    </w:rPr>
+  </w:style>
+  <w:style w:type="character" w:styleId="ListLabel4">
+    <w:name w:val="ListLabel 4"/>
+    <w:qFormat/>
+    <w:rPr>
+      <w:rFonts w:cs="OpenSymbol"/>
+    </w:rPr>
+  </w:style>
+  <w:style w:type="character" w:styleId="ListLabel5">
+    <w:name w:val="ListLabel 5"/>
+    <w:qFormat/>
+    <w:rPr>
+      <w:rFonts w:cs="OpenSymbol"/>
+    </w:rPr>
+  </w:style>
+  <w:style w:type="character" w:styleId="ListLabel6">
+    <w:name w:val="ListLabel 6"/>
+    <w:qFormat/>
+    <w:rPr>
+      <w:rFonts w:cs="OpenSymbol"/>
+    </w:rPr>
+  </w:style>
+  <w:style w:type="character" w:styleId="ListLabel7">
+    <w:name w:val="ListLabel 7"/>
+    <w:qFormat/>
+    <w:rPr>
+      <w:rFonts w:cs="OpenSymbol"/>
+    </w:rPr>
+  </w:style>
+  <w:style w:type="character" w:styleId="ListLabel8">
+    <w:name w:val="ListLabel 8"/>
+    <w:qFormat/>
+    <w:rPr>
+      <w:rFonts w:cs="OpenSymbol"/>
+    </w:rPr>
+  </w:style>
+  <w:style w:type="character" w:styleId="ListLabel9">
+    <w:name w:val="ListLabel 9"/>
+    <w:qFormat/>
+    <w:rPr>
+      <w:rFonts w:cs="OpenSymbol"/>
     </w:rPr>
   </w:style>
   <w:style w:type="paragraph" w:styleId="Heading">

</xml_diff>

<commit_message>
refactor: updates game engine to godot
</commit_message>
<xml_diff>
--- a/docs/elder-ultimate-guide.docx
+++ b/docs/elder-ultimate-guide.docx
@@ -94,7 +94,7 @@
       </w:pPr>
       <w:r>
         <w:rPr/>
-        <w:t>O mundo em pleno século XXI se encontra em pleno isolamento social com o objetivo de conter o avanço do Corona Virus em um pandemia jamais vista nas últimas décadas. Entretanto, algumas pessoas não aceitaram bem a ideia de não poder sair e socializar, e Dona Gertrudes é uma dessas pessoas. Ela decidiu fugir de sua casa e enfrentar os perigos desse mundo pandêmico, mesmo que isso custe sua vida.</w:t>
+        <w:t>O mundo em pleno século XXI se encontra em pleno isolamento social com o objetivo de conter o avanço do Corona Virus em um pandemia jamais vista nas últimas décadas. Entretanto, algumas pessoas não aceitaram bem a ideia de não poder sair e socializar, e Dona Angelina é uma dessas pessoas. Ela descobriu que a notificação do INSS sobre corte de aposentadoria caso desrespeitasse a quarentena foi uma mentira criada por sua filha, decidindo, então, fugir de sua casa na primeira oportunidade que tivesse e enfrentar os perigos desse mundo pandêmico, mesmo que isso pudesse custar sua vida.</w:t>
       </w:r>
     </w:p>
     <w:p>
@@ -109,26 +109,22 @@
       </w:pPr>
       <w:r>
         <w:rPr/>
-        <w:t>Main Character</w:t>
-      </w:r>
-      <w:r>
-        <w:rPr/>
-        <w:t>:</w:t>
-      </w:r>
-    </w:p>
-    <w:p>
-      <w:pPr>
-        <w:pStyle w:val="PreformattedText"/>
-        <w:numPr>
-          <w:ilvl w:val="1"/>
-          <w:numId w:val="1"/>
-        </w:numPr>
-        <w:jc w:val="left"/>
-        <w:rPr/>
-      </w:pPr>
-      <w:r>
-        <w:rPr/>
-        <w:t>Nome: Dona Gertrudes</w:t>
+        <w:t>Main Character:</w:t>
+      </w:r>
+    </w:p>
+    <w:p>
+      <w:pPr>
+        <w:pStyle w:val="PreformattedText"/>
+        <w:numPr>
+          <w:ilvl w:val="1"/>
+          <w:numId w:val="1"/>
+        </w:numPr>
+        <w:jc w:val="left"/>
+        <w:rPr/>
+      </w:pPr>
+      <w:r>
+        <w:rPr/>
+        <w:t>Nome: Dona Angelina</w:t>
       </w:r>
     </w:p>
     <w:p>
@@ -173,7 +169,7 @@
       </w:pPr>
       <w:r>
         <w:rPr/>
-        <w:t>Cor do Cabelo: Branco</w:t>
+        <w:t xml:space="preserve">Cor do Cabelo: </w:t>
       </w:r>
     </w:p>
     <w:p>
@@ -203,49 +199,37 @@
       </w:pPr>
       <w:r>
         <w:rPr/>
-        <w:t>Roupa: Camisa larga florida, calça legging e tenis</w:t>
-      </w:r>
-    </w:p>
-    <w:p>
-      <w:pPr>
-        <w:pStyle w:val="PreformattedText"/>
-        <w:numPr>
-          <w:ilvl w:val="1"/>
-          <w:numId w:val="1"/>
-        </w:numPr>
-        <w:jc w:val="left"/>
-        <w:rPr/>
-      </w:pPr>
-      <w:r>
-        <w:rPr/>
-        <w:t xml:space="preserve">Movimentos: Corre </w:t>
-      </w:r>
-      <w:r>
-        <w:rPr/>
-        <w:t xml:space="preserve">(igual uma idosa fazendo cooper) </w:t>
-      </w:r>
-      <w:r>
-        <w:rPr/>
-        <w:t>para esquerda e direita</w:t>
-      </w:r>
-    </w:p>
-    <w:p>
-      <w:pPr>
-        <w:pStyle w:val="PreformattedText"/>
-        <w:numPr>
-          <w:ilvl w:val="1"/>
-          <w:numId w:val="1"/>
-        </w:numPr>
-        <w:jc w:val="left"/>
-        <w:rPr/>
-      </w:pPr>
-      <w:r>
-        <w:rPr/>
-        <w:t xml:space="preserve">Altura: </w:t>
-      </w:r>
-      <w:r>
-        <w:rPr/>
-        <w:t>1,5 * H</w:t>
+        <w:t>Roupa: Vestido florido, Casaco e tenis</w:t>
+      </w:r>
+    </w:p>
+    <w:p>
+      <w:pPr>
+        <w:pStyle w:val="PreformattedText"/>
+        <w:numPr>
+          <w:ilvl w:val="1"/>
+          <w:numId w:val="1"/>
+        </w:numPr>
+        <w:jc w:val="left"/>
+        <w:rPr/>
+      </w:pPr>
+      <w:r>
+        <w:rPr/>
+        <w:t>Movimentos: Corre continuamente para frente. Jogador desliza para cima e ela corre para esquerda, e jogador desliza para baixo e ela corre para direita</w:t>
+      </w:r>
+    </w:p>
+    <w:p>
+      <w:pPr>
+        <w:pStyle w:val="PreformattedText"/>
+        <w:numPr>
+          <w:ilvl w:val="1"/>
+          <w:numId w:val="1"/>
+        </w:numPr>
+        <w:jc w:val="left"/>
+        <w:rPr/>
+      </w:pPr>
+      <w:r>
+        <w:rPr/>
+        <w:t>Altura: 1,5 * H</w:t>
       </w:r>
     </w:p>
     <w:p>
@@ -275,27 +259,7 @@
       </w:pPr>
       <w:r>
         <w:rPr/>
-        <w:t xml:space="preserve">História e personalidade: Teve uma vida difícil, possui cabeça dura, não acredita na existência do corona virus, </w:t>
-      </w:r>
-      <w:r>
-        <w:rPr/>
-        <w:t>concorda com o chefe de Estado do seu país</w:t>
-      </w:r>
-      <w:r>
-        <w:rPr/>
-        <w:t xml:space="preserve">. </w:t>
-      </w:r>
-      <w:r>
-        <w:rPr/>
-        <w:t>F</w:t>
-      </w:r>
-      <w:r>
-        <w:rPr/>
-        <w:t xml:space="preserve">oi mantida em casa sob ameaça </w:t>
-      </w:r>
-      <w:r>
-        <w:rPr/>
-        <w:t>de ter aposentadoria cortada, mas descobriu que era mentira e decidiu fugir.</w:t>
+        <w:t>História e personalidade: Teve uma vida difícil, possui cabeça dura, acredita que o coronavirus é um problema menor a ser enfrentado por ela. Foi mantida em casa sob ameaça de ter aposentadoria cortada, mas descobriu que era mentira e decidiu fugir.</w:t>
       </w:r>
     </w:p>
     <w:p>
@@ -355,15 +319,7 @@
       </w:pPr>
       <w:r>
         <w:rPr/>
-        <w:t xml:space="preserve">História: Sua origem </w:t>
-      </w:r>
-      <w:r>
-        <w:rPr/>
-        <w:t>exata</w:t>
-      </w:r>
-      <w:r>
-        <w:rPr/>
-        <w:t xml:space="preserve"> é desconhecida, sabe-se apenas que nasceu na China e desde então se espalhou pelo mundo com ajuda de seu hospedeiro.</w:t>
+        <w:t>História: Sua origem exata é desconhecida, sabe-se apenas que nasceu na China e desde então se espalhou pelo mundo com ajuda de seu hospedeiro.</w:t>
       </w:r>
     </w:p>
     <w:p>
@@ -408,41 +364,37 @@
       </w:pPr>
       <w:r>
         <w:rPr/>
-        <w:t>Cor: Amarelo Ouro</w:t>
-      </w:r>
-    </w:p>
-    <w:p>
-      <w:pPr>
-        <w:pStyle w:val="PreformattedText"/>
-        <w:numPr>
-          <w:ilvl w:val="2"/>
-          <w:numId w:val="1"/>
-        </w:numPr>
-        <w:jc w:val="left"/>
-        <w:rPr/>
-      </w:pPr>
-      <w:r>
-        <w:rPr/>
-        <w:t xml:space="preserve">Classe: </w:t>
-      </w:r>
-      <w:r>
-        <w:rPr/>
-        <w:t>SARS-CoV</w:t>
-      </w:r>
-    </w:p>
-    <w:p>
-      <w:pPr>
-        <w:pStyle w:val="PreformattedText"/>
-        <w:numPr>
-          <w:ilvl w:val="2"/>
-          <w:numId w:val="1"/>
-        </w:numPr>
-        <w:jc w:val="left"/>
-        <w:rPr/>
-      </w:pPr>
-      <w:r>
-        <w:rPr/>
-        <w:t>Animação: Levitação (Sobe e desce)</w:t>
+        <w:t xml:space="preserve">Cor: </w:t>
+      </w:r>
+    </w:p>
+    <w:p>
+      <w:pPr>
+        <w:pStyle w:val="PreformattedText"/>
+        <w:numPr>
+          <w:ilvl w:val="2"/>
+          <w:numId w:val="1"/>
+        </w:numPr>
+        <w:jc w:val="left"/>
+        <w:rPr/>
+      </w:pPr>
+      <w:r>
+        <w:rPr/>
+        <w:t>Classe: SARS-CoV</w:t>
+      </w:r>
+    </w:p>
+    <w:p>
+      <w:pPr>
+        <w:pStyle w:val="PreformattedText"/>
+        <w:numPr>
+          <w:ilvl w:val="2"/>
+          <w:numId w:val="1"/>
+        </w:numPr>
+        <w:jc w:val="left"/>
+        <w:rPr/>
+      </w:pPr>
+      <w:r>
+        <w:rPr/>
+        <w:t>Animação: Levitação (Sobe e desce) (?)</w:t>
       </w:r>
     </w:p>
     <w:p>
@@ -517,11 +469,7 @@
       </w:pPr>
       <w:r>
         <w:rPr/>
-        <w:t>Altura: 0,</w:t>
-      </w:r>
-      <w:r>
-        <w:rPr/>
-        <w:t>25 * H</w:t>
+        <w:t>Altura: 0,25 * H</w:t>
       </w:r>
     </w:p>
     <w:p>
@@ -767,15 +715,45 @@
     <w:p>
       <w:pPr>
         <w:pStyle w:val="PreformattedText"/>
-        <w:numPr>
-          <w:ilvl w:val="2"/>
-          <w:numId w:val="1"/>
-        </w:numPr>
-        <w:jc w:val="left"/>
-        <w:rPr/>
-      </w:pPr>
-      <w:r>
-        <w:rPr/>
+        <w:jc w:val="left"/>
+        <w:rPr/>
+      </w:pPr>
+      <w:r>
+        <w:rPr/>
+      </w:r>
+    </w:p>
+    <w:p>
+      <w:pPr>
+        <w:pStyle w:val="PreformattedText"/>
+        <w:jc w:val="left"/>
+        <w:rPr/>
+      </w:pPr>
+      <w:r>
+        <w:rPr/>
+        <w:t xml:space="preserve">- CORRIGIR </w:t>
+      </w:r>
+      <w:r>
+        <w:rPr/>
+        <w:t>SISTEMA DE ESQUIVA DO PLAYER PARA QUE CONTAGEM DE PONTOS NÃO SEJA VÁLIDA AO OCORRER COLISÃO</w:t>
+      </w:r>
+    </w:p>
+    <w:p>
+      <w:pPr>
+        <w:pStyle w:val="PreformattedText"/>
+        <w:jc w:val="left"/>
+        <w:rPr/>
+      </w:pPr>
+      <w:r>
+        <w:rPr/>
+        <w:t xml:space="preserve"> </w:t>
+      </w:r>
+      <w:r>
+        <w:rPr/>
+        <w:t xml:space="preserve">- </w:t>
+      </w:r>
+      <w:r>
+        <w:rPr/>
+        <w:t>ESTÁ SENDO CONTADO PONTOS DE ESQUIVA MESMO QUANDO PLAYER COLIDE</w:t>
       </w:r>
     </w:p>
     <w:sectPr>
@@ -785,6 +763,7 @@
       <w:pgNumType w:fmt="decimal"/>
       <w:formProt w:val="false"/>
       <w:textDirection w:val="lrTb"/>
+      <w:docGrid w:type="default" w:linePitch="100" w:charSpace="0"/>
     </w:sectPr>
   </w:body>
 </w:document>
@@ -1045,7 +1024,6 @@
     <w:rPrDefault>
       <w:rPr>
         <w:rFonts w:ascii="Liberation Serif" w:hAnsi="Liberation Serif" w:eastAsia="Noto Sans CJK SC" w:cs="Lohit Devanagari"/>
-        <w:sz w:val="24"/>
         <w:szCs w:val="24"/>
         <w:lang w:val="pt-BR" w:eastAsia="zh-CN" w:bidi="hi-IN"/>
       </w:rPr>
@@ -1059,10 +1037,13 @@
     <w:qFormat/>
     <w:pPr>
       <w:widowControl w:val="false"/>
+      <w:bidi w:val="0"/>
+      <w:jc w:val="left"/>
     </w:pPr>
     <w:rPr>
       <w:rFonts w:ascii="Liberation Serif" w:hAnsi="Liberation Serif" w:eastAsia="Noto Sans CJK SC" w:cs="Lohit Devanagari"/>
       <w:color w:val="auto"/>
+      <w:kern w:val="0"/>
       <w:sz w:val="24"/>
       <w:szCs w:val="24"/>
       <w:lang w:val="pt-BR" w:eastAsia="zh-CN" w:bidi="hi-IN"/>
@@ -1073,6 +1054,69 @@
     <w:qFormat/>
     <w:rPr>
       <w:rFonts w:ascii="OpenSymbol" w:hAnsi="OpenSymbol" w:eastAsia="OpenSymbol" w:cs="OpenSymbol"/>
+    </w:rPr>
+  </w:style>
+  <w:style w:type="character" w:styleId="ListLabel1">
+    <w:name w:val="ListLabel 1"/>
+    <w:qFormat/>
+    <w:rPr>
+      <w:rFonts w:cs="OpenSymbol"/>
+    </w:rPr>
+  </w:style>
+  <w:style w:type="character" w:styleId="ListLabel2">
+    <w:name w:val="ListLabel 2"/>
+    <w:qFormat/>
+    <w:rPr>
+      <w:rFonts w:cs="OpenSymbol"/>
+    </w:rPr>
+  </w:style>
+  <w:style w:type="character" w:styleId="ListLabel3">
+    <w:name w:val="ListLabel 3"/>
+    <w:qFormat/>
+    <w:rPr>
+      <w:rFonts w:cs="OpenSymbol"/>
+    </w:rPr>
+  </w:style>
+  <w:style w:type="character" w:styleId="ListLabel4">
+    <w:name w:val="ListLabel 4"/>
+    <w:qFormat/>
+    <w:rPr>
+      <w:rFonts w:cs="OpenSymbol"/>
+    </w:rPr>
+  </w:style>
+  <w:style w:type="character" w:styleId="ListLabel5">
+    <w:name w:val="ListLabel 5"/>
+    <w:qFormat/>
+    <w:rPr>
+      <w:rFonts w:cs="OpenSymbol"/>
+    </w:rPr>
+  </w:style>
+  <w:style w:type="character" w:styleId="ListLabel6">
+    <w:name w:val="ListLabel 6"/>
+    <w:qFormat/>
+    <w:rPr>
+      <w:rFonts w:cs="OpenSymbol"/>
+    </w:rPr>
+  </w:style>
+  <w:style w:type="character" w:styleId="ListLabel7">
+    <w:name w:val="ListLabel 7"/>
+    <w:qFormat/>
+    <w:rPr>
+      <w:rFonts w:cs="OpenSymbol"/>
+    </w:rPr>
+  </w:style>
+  <w:style w:type="character" w:styleId="ListLabel8">
+    <w:name w:val="ListLabel 8"/>
+    <w:qFormat/>
+    <w:rPr>
+      <w:rFonts w:cs="OpenSymbol"/>
+    </w:rPr>
+  </w:style>
+  <w:style w:type="character" w:styleId="ListLabel9">
+    <w:name w:val="ListLabel 9"/>
+    <w:qFormat/>
+    <w:rPr>
+      <w:rFonts w:cs="OpenSymbol"/>
     </w:rPr>
   </w:style>
   <w:style w:type="paragraph" w:styleId="Heading">

</xml_diff>